<commit_message>
Updated student's 5 testing report
</commit_message>
<xml_diff>
--- a/reports/C2/Student#5/TestingReportStudent5.docx
+++ b/reports/C2/Student#5/TestingReportStudent5.docx
@@ -1890,7 +1890,13 @@
         <w:t>Mi nombre es Samuel Granado Oliva</w:t>
       </w:r>
       <w:r>
-        <w:t>, desarrollador, operador y tester del proyecto Acme AirNav Solutions del grupo C</w:t>
+        <w:t>, desarrollador</w:t>
+      </w:r>
+      <w:r>
+        <w:t xml:space="preserve"> </w:t>
+      </w:r>
+      <w:r>
+        <w:t>y tester del proyecto Acme AirNav Solutions del grupo C</w:t>
       </w:r>
       <w:r>
         <w:t>2</w:t>
@@ -19400,7 +19406,7 @@
           <w:noProof/>
         </w:rPr>
         <w:drawing>
-          <wp:inline distT="0" distB="0" distL="0" distR="0" wp14:anchorId="5EE40A91" wp14:editId="7651951C">
+          <wp:inline distT="0" distB="0" distL="0" distR="0" wp14:anchorId="5EE40A91" wp14:editId="1497431D">
             <wp:extent cx="6315075" cy="2247900"/>
             <wp:effectExtent l="0" t="0" r="9525" b="0"/>
             <wp:docPr id="145995582" name="Picture 1" descr="A graph with orange bars&#10;&#10;AI-generated content may be incorrect."/>

</xml_diff>